<commit_message>
Change Minedu name in school transports templates body
</commit_message>
<xml_diff>
--- a/yii2/vendor/admapp/resources/schooltransports/KA1_PRIMARY.docx
+++ b/yii2/vendor/admapp/resources/schooltransports/KA1_PRIMARY.docx
@@ -399,7 +399,25 @@
                 <w:sz w:val="22"/>
                 <w:szCs w:val="22"/>
               </w:rPr>
-              <w:t>Αρ. Πρωτ.: ${</w:t>
+              <w:t xml:space="preserve">Αρ. </w:t>
+            </w:r>
+            <w:proofErr w:type="spellStart"/>
+            <w:r>
+              <w:rPr>
+                <w:rFonts w:ascii="Calibri" w:hAnsi="Calibri" w:cs="Calibri"/>
+                <w:sz w:val="22"/>
+                <w:szCs w:val="22"/>
+              </w:rPr>
+              <w:t>Πρωτ</w:t>
+            </w:r>
+            <w:proofErr w:type="spellEnd"/>
+            <w:r>
+              <w:rPr>
+                <w:rFonts w:ascii="Calibri" w:hAnsi="Calibri" w:cs="Calibri"/>
+                <w:sz w:val="22"/>
+                <w:szCs w:val="22"/>
+              </w:rPr>
+              <w:t>.: ${</w:t>
             </w:r>
             <w:r>
               <w:rPr>
@@ -457,6 +475,7 @@
                 <w:lang w:eastAsia="en-US"/>
               </w:rPr>
             </w:pPr>
+            <w:proofErr w:type="spellStart"/>
             <w:r>
               <w:rPr>
                 <w:rFonts w:ascii="Calibri" w:eastAsia="Calibri" w:hAnsi="Calibri" w:cs="Calibri"/>
@@ -464,7 +483,37 @@
                 <w:szCs w:val="22"/>
                 <w:lang w:eastAsia="en-US"/>
               </w:rPr>
-              <w:t>Ταχ. Δ/νση:</w:t>
+              <w:t>Ταχ</w:t>
+            </w:r>
+            <w:proofErr w:type="spellEnd"/>
+            <w:r>
+              <w:rPr>
+                <w:rFonts w:ascii="Calibri" w:eastAsia="Calibri" w:hAnsi="Calibri" w:cs="Calibri"/>
+                <w:sz w:val="22"/>
+                <w:szCs w:val="22"/>
+                <w:lang w:eastAsia="en-US"/>
+              </w:rPr>
+              <w:t>. Δ/</w:t>
+            </w:r>
+            <w:proofErr w:type="spellStart"/>
+            <w:r>
+              <w:rPr>
+                <w:rFonts w:ascii="Calibri" w:eastAsia="Calibri" w:hAnsi="Calibri" w:cs="Calibri"/>
+                <w:sz w:val="22"/>
+                <w:szCs w:val="22"/>
+                <w:lang w:eastAsia="en-US"/>
+              </w:rPr>
+              <w:t>νση</w:t>
+            </w:r>
+            <w:proofErr w:type="spellEnd"/>
+            <w:r>
+              <w:rPr>
+                <w:rFonts w:ascii="Calibri" w:eastAsia="Calibri" w:hAnsi="Calibri" w:cs="Calibri"/>
+                <w:sz w:val="22"/>
+                <w:szCs w:val="22"/>
+                <w:lang w:eastAsia="en-US"/>
+              </w:rPr>
+              <w:t>:</w:t>
             </w:r>
           </w:p>
           <w:p>
@@ -596,7 +645,27 @@
                 <w:szCs w:val="22"/>
                 <w:lang w:val="en-US"/>
               </w:rPr>
-              <w:t>${contactperson}</w:t>
+              <w:t>${</w:t>
+            </w:r>
+            <w:proofErr w:type="spellStart"/>
+            <w:r>
+              <w:rPr>
+                <w:rFonts w:ascii="Calibri" w:hAnsi="Calibri" w:cs="Calibri"/>
+                <w:sz w:val="22"/>
+                <w:szCs w:val="22"/>
+                <w:lang w:val="en-US"/>
+              </w:rPr>
+              <w:t>contactperson</w:t>
+            </w:r>
+            <w:proofErr w:type="spellEnd"/>
+            <w:r>
+              <w:rPr>
+                <w:rFonts w:ascii="Calibri" w:hAnsi="Calibri" w:cs="Calibri"/>
+                <w:sz w:val="22"/>
+                <w:szCs w:val="22"/>
+                <w:lang w:val="en-US"/>
+              </w:rPr>
+              <w:t>}</w:t>
             </w:r>
           </w:p>
           <w:p>
@@ -618,7 +687,27 @@
                 <w:szCs w:val="22"/>
                 <w:lang w:val="en-US"/>
               </w:rPr>
-              <w:t>${postaladdress}</w:t>
+              <w:t>${</w:t>
+            </w:r>
+            <w:proofErr w:type="spellStart"/>
+            <w:r>
+              <w:rPr>
+                <w:rFonts w:ascii="Calibri" w:hAnsi="Calibri" w:cs="Calibri"/>
+                <w:sz w:val="22"/>
+                <w:szCs w:val="22"/>
+                <w:lang w:val="en-US"/>
+              </w:rPr>
+              <w:t>postaladdress</w:t>
+            </w:r>
+            <w:proofErr w:type="spellEnd"/>
+            <w:r>
+              <w:rPr>
+                <w:rFonts w:ascii="Calibri" w:hAnsi="Calibri" w:cs="Calibri"/>
+                <w:sz w:val="22"/>
+                <w:szCs w:val="22"/>
+                <w:lang w:val="en-US"/>
+              </w:rPr>
+              <w:t>}</w:t>
             </w:r>
           </w:p>
           <w:p>
@@ -640,7 +729,27 @@
                 <w:szCs w:val="22"/>
                 <w:lang w:val="en-US"/>
               </w:rPr>
-              <w:t>${phonenumber}</w:t>
+              <w:t>${</w:t>
+            </w:r>
+            <w:proofErr w:type="spellStart"/>
+            <w:r>
+              <w:rPr>
+                <w:rFonts w:ascii="Calibri" w:hAnsi="Calibri" w:cs="Calibri"/>
+                <w:sz w:val="22"/>
+                <w:szCs w:val="22"/>
+                <w:lang w:val="en-US"/>
+              </w:rPr>
+              <w:t>phonenumber</w:t>
+            </w:r>
+            <w:proofErr w:type="spellEnd"/>
+            <w:r>
+              <w:rPr>
+                <w:rFonts w:ascii="Calibri" w:hAnsi="Calibri" w:cs="Calibri"/>
+                <w:sz w:val="22"/>
+                <w:szCs w:val="22"/>
+                <w:lang w:val="en-US"/>
+              </w:rPr>
+              <w:t>}</w:t>
             </w:r>
           </w:p>
           <w:p>
@@ -706,7 +815,27 @@
                 <w:szCs w:val="22"/>
                 <w:lang w:val="en-US"/>
               </w:rPr>
-              <w:t>${webaddress}</w:t>
+              <w:t>${</w:t>
+            </w:r>
+            <w:proofErr w:type="spellStart"/>
+            <w:r>
+              <w:rPr>
+                <w:rFonts w:ascii="Calibri" w:hAnsi="Calibri" w:cs="Calibri"/>
+                <w:sz w:val="22"/>
+                <w:szCs w:val="22"/>
+                <w:lang w:val="en-US"/>
+              </w:rPr>
+              <w:t>webaddress</w:t>
+            </w:r>
+            <w:proofErr w:type="spellEnd"/>
+            <w:r>
+              <w:rPr>
+                <w:rFonts w:ascii="Calibri" w:hAnsi="Calibri" w:cs="Calibri"/>
+                <w:sz w:val="22"/>
+                <w:szCs w:val="22"/>
+                <w:lang w:val="en-US"/>
+              </w:rPr>
+              <w:t>}</w:t>
             </w:r>
           </w:p>
         </w:tc>
@@ -872,12 +1001,21 @@
         </w:rPr>
         <w:t xml:space="preserve">  </w:t>
       </w:r>
+      <w:proofErr w:type="spellStart"/>
       <w:r>
         <w:rPr>
           <w:rFonts w:ascii="Calibri" w:hAnsi="Calibri" w:cs="Calibri"/>
           <w:sz w:val="24"/>
         </w:rPr>
-        <w:t>Erasmus+, Δράση ΚΑ1»</w:t>
+        <w:t>Erasmus</w:t>
+      </w:r>
+      <w:proofErr w:type="spellEnd"/>
+      <w:r>
+        <w:rPr>
+          <w:rFonts w:ascii="Calibri" w:hAnsi="Calibri" w:cs="Calibri"/>
+          <w:sz w:val="24"/>
+        </w:rPr>
+        <w:t>+, Δράση ΚΑ1»</w:t>
       </w:r>
     </w:p>
     <w:p>
@@ -971,7 +1109,21 @@
         <w:rPr>
           <w:rFonts w:cs="Arial"/>
         </w:rPr>
-        <w:t>Τη με αριθμ. Φ.353.1/324/105657/Δ1/8-10-2002 Απόφαση Υφυπουργού Εθνικής Παιδείας και Θρησκευμάτων «Καθορισμός των ειδικότερων καθηκόντων και αρμοδιοτήτων των Προϊσταμένων των Περιφερειακών υπηρεσιών Πρωτοβάθμιας και Δευτεροβάθμιας εκπαίδευσης, των Διευθυντών και υποδιευθυντών των σχολικών μονάδων και ΣΕΚ και των συλλόγων των διδασκόντων» (ΦΕΚ 1340/τ.Β΄/16-10-2002), όπως συμπληρώθηκε, τροποποιήθηκε και ισχύει σήμερα</w:t>
+        <w:t xml:space="preserve">Τη με </w:t>
+      </w:r>
+      <w:proofErr w:type="spellStart"/>
+      <w:r>
+        <w:rPr>
+          <w:rFonts w:cs="Arial"/>
+        </w:rPr>
+        <w:t>αριθμ</w:t>
+      </w:r>
+      <w:proofErr w:type="spellEnd"/>
+      <w:r>
+        <w:rPr>
+          <w:rFonts w:cs="Arial"/>
+        </w:rPr>
+        <w:t>. Φ.353.1/324/105657/Δ1/8-10-2002 Απόφαση Υφυπουργού Εθνικής Παιδείας και Θρησκευμάτων «Καθορισμός των ειδικότερων καθηκόντων και αρμοδιοτήτων των Προϊσταμένων των Περιφερειακών υπηρεσιών Πρωτοβάθμιας και Δευτεροβάθμιας εκπαίδευσης, των Διευθυντών και υποδιευθυντών των σχολικών μονάδων και ΣΕΚ και των συλλόγων των διδασκόντων» (ΦΕΚ 1340/τ.Β΄/16-10-2002), όπως συμπληρώθηκε, τροποποιήθηκε και ισχύει σήμερα</w:t>
       </w:r>
     </w:p>
     <w:p>
@@ -1127,7 +1279,21 @@
         <w:rPr>
           <w:rFonts w:cs="Calibri"/>
         </w:rPr>
-        <w:t>Το με αρ. πρωτ.  ${</w:t>
+        <w:t xml:space="preserve">Το με αρ. </w:t>
+      </w:r>
+      <w:proofErr w:type="spellStart"/>
+      <w:r>
+        <w:rPr>
+          <w:rFonts w:cs="Calibri"/>
+        </w:rPr>
+        <w:t>πρωτ</w:t>
+      </w:r>
+      <w:proofErr w:type="spellEnd"/>
+      <w:r>
+        <w:rPr>
+          <w:rFonts w:cs="Calibri"/>
+        </w:rPr>
+        <w:t>.  ${</w:t>
       </w:r>
       <w:r>
         <w:rPr>
@@ -1326,6 +1492,7 @@
         </w:rPr>
         <w:t>στο πλαίσιο του Προγράμματος  «${</w:t>
       </w:r>
+      <w:proofErr w:type="spellStart"/>
       <w:r>
         <w:rPr>
           <w:rFonts w:ascii="Calibri" w:eastAsia="MS Mincho;ＭＳ 明朝" w:hAnsi="Calibri" w:cs="Calibri"/>
@@ -1335,6 +1502,7 @@
         </w:rPr>
         <w:t>programcateg</w:t>
       </w:r>
+      <w:proofErr w:type="spellEnd"/>
       <w:r>
         <w:rPr>
           <w:rFonts w:ascii="Calibri" w:eastAsia="MS Mincho;ＭＳ 明朝" w:hAnsi="Calibri" w:cs="Calibri"/>
@@ -1378,6 +1546,7 @@
         </w:rPr>
         <w:t>${</w:t>
       </w:r>
+      <w:proofErr w:type="spellStart"/>
       <w:r>
         <w:rPr>
           <w:rFonts w:ascii="Calibri" w:eastAsia="MS Mincho;ＭＳ 明朝" w:hAnsi="Calibri" w:cs="Calibri"/>
@@ -1387,6 +1556,7 @@
         </w:rPr>
         <w:t>programcateg</w:t>
       </w:r>
+      <w:proofErr w:type="spellEnd"/>
       <w:r>
         <w:rPr>
           <w:rFonts w:ascii="Calibri" w:eastAsia="MS Mincho;ＭＳ 明朝" w:hAnsi="Calibri" w:cs="Calibri"/>
@@ -1535,7 +1705,25 @@
           <w:sz w:val="22"/>
           <w:szCs w:val="22"/>
         </w:rPr>
-        <w:t xml:space="preserve"> (${city})</w:t>
+        <w:t xml:space="preserve"> (${</w:t>
+      </w:r>
+      <w:proofErr w:type="spellStart"/>
+      <w:r>
+        <w:rPr>
+          <w:rFonts w:ascii="Calibri" w:eastAsia="MS Mincho;ＭＳ 明朝" w:hAnsi="Calibri" w:cs="Calibri"/>
+          <w:sz w:val="22"/>
+          <w:szCs w:val="22"/>
+        </w:rPr>
+        <w:t>city</w:t>
+      </w:r>
+      <w:proofErr w:type="spellEnd"/>
+      <w:r>
+        <w:rPr>
+          <w:rFonts w:ascii="Calibri" w:eastAsia="MS Mincho;ＭＳ 明朝" w:hAnsi="Calibri" w:cs="Calibri"/>
+          <w:sz w:val="22"/>
+          <w:szCs w:val="22"/>
+        </w:rPr>
+        <w:t>})</w:t>
       </w:r>
       <w:r>
         <w:rPr>
@@ -1689,7 +1877,7 @@
           <w:sz w:val="22"/>
           <w:szCs w:val="22"/>
         </w:rPr>
-        <w:t>+, εφόσον προβλέπεται, και σύμφωνα με τους όρους της σύμβασης που έχει συναφθεί μεταξύ των συμβαλλομένων. Μετά την επιστροφή οι μετακινούμενοι εκπαιδευτικοί υποχρεούνται να υποβάλουν στο Υπουργείο  Παιδείας, Έρευνας και Θρησκευμάτων στην Αυτοτελή Διεύθυνση Ευρωπαϊκών και Διεθνών Θεμάτων</w:t>
+        <w:t>+, εφόσον προβλέπεται, και σύμφωνα με τους όρους της σύμβασης που έχει συναφθεί μεταξύ των συμβαλλομένων. Μετά την επιστροφή οι μετακινούμενοι εκπαιδευτικοί υποχρεούνται να υποβάλουν στο Υπουργείο  Παιδείας και Θρησκευμάτων στην Αυτοτελή Διεύθυνση Ευρωπαϊκών και Διεθνών Θεμάτων</w:t>
       </w:r>
       <w:r>
         <w:rPr>
@@ -2211,7 +2399,23 @@
                 <w:b/>
                 <w:bCs/>
               </w:rPr>
-              <w:t xml:space="preserve">                                                                                                     ${director_name} </w:t>
+              <w:t xml:space="preserve">                                                                                                     ${</w:t>
+            </w:r>
+            <w:proofErr w:type="spellStart"/>
+            <w:r>
+              <w:rPr>
+                <w:b/>
+                <w:bCs/>
+              </w:rPr>
+              <w:t>director_name</w:t>
+            </w:r>
+            <w:proofErr w:type="spellEnd"/>
+            <w:r>
+              <w:rPr>
+                <w:b/>
+                <w:bCs/>
+              </w:rPr>
+              <w:t xml:space="preserve">} </w:t>
             </w:r>
           </w:p>
         </w:tc>

</xml_diff>